<commit_message>
done lab crypto + pr wifi +add virus labs
</commit_message>
<xml_diff>
--- a/4 курс/7 сем/wi-fi/labs/pr1/pr1.docx
+++ b/4 курс/7 сем/wi-fi/labs/pr1/pr1.docx
@@ -87,8 +87,6 @@
         </w:rPr>
         <w:t>им. проф. М. А. Бонч-Бруевича»</w:t>
       </w:r>
-      <w:bookmarkStart w:id="0" w:name="_GoBack"/>
-      <w:bookmarkEnd w:id="0"/>
     </w:p>
     <w:p>
       <w:pPr>
@@ -628,6 +626,7 @@
         <w:jc w:val="both"/>
         <w:rPr>
           <w:b/>
+          <w:sz w:val="28"/>
         </w:rPr>
       </w:pPr>
     </w:p>
@@ -637,11 +636,14 @@
         <w:jc w:val="both"/>
         <w:rPr>
           <w:bCs/>
-        </w:rPr>
-      </w:pPr>
-      <w:r>
-        <w:rPr>
-          <w:bCs/>
+          <w:sz w:val="28"/>
+        </w:rPr>
+      </w:pPr>
+      <w:r>
+        <w:rPr>
+          <w:bCs/>
+          <w:noProof/>
+          <w:sz w:val="28"/>
         </w:rPr>
         <w:drawing>
           <wp:inline distT="0" distB="0" distL="0" distR="0" wp14:anchorId="2E6F9AD5" wp14:editId="0A93A17E">
@@ -686,6 +688,7 @@
         <w:jc w:val="both"/>
         <w:rPr>
           <w:bCs/>
+          <w:sz w:val="28"/>
         </w:rPr>
       </w:pPr>
     </w:p>
@@ -695,17 +698,20 @@
         <w:jc w:val="both"/>
         <w:rPr>
           <w:bCs/>
-        </w:rPr>
-      </w:pPr>
-      <w:r>
-        <w:rPr>
-          <w:bCs/>
+          <w:sz w:val="28"/>
+        </w:rPr>
+      </w:pPr>
+      <w:r>
+        <w:rPr>
+          <w:bCs/>
+          <w:sz w:val="28"/>
         </w:rPr>
         <w:t xml:space="preserve">1) </w:t>
       </w:r>
       <w:r>
         <w:rPr>
           <w:bCs/>
+          <w:sz w:val="28"/>
         </w:rPr>
         <w:t>Общая площадь 2 этажей</w:t>
       </w:r>
@@ -716,11 +722,13 @@
         <w:jc w:val="both"/>
         <w:rPr>
           <w:bCs/>
-        </w:rPr>
-      </w:pPr>
-      <w:r>
-        <w:rPr>
-          <w:bCs/>
+          <w:sz w:val="28"/>
+        </w:rPr>
+      </w:pPr>
+      <w:r>
+        <w:rPr>
+          <w:bCs/>
+          <w:sz w:val="28"/>
           <w:lang w:val="en-US"/>
         </w:rPr>
         <w:t>S</w:t>
@@ -728,6 +736,7 @@
       <w:r>
         <w:rPr>
           <w:bCs/>
+          <w:sz w:val="28"/>
           <w:vertAlign w:val="subscript"/>
         </w:rPr>
         <w:t>ЭТАЖ</w:t>
@@ -735,18 +744,21 @@
       <w:r>
         <w:rPr>
           <w:bCs/>
+          <w:sz w:val="28"/>
         </w:rPr>
         <w:t>=3276</w:t>
       </w:r>
       <w:r>
         <w:rPr>
           <w:bCs/>
+          <w:sz w:val="28"/>
         </w:rPr>
         <w:t xml:space="preserve"> м</w:t>
       </w:r>
       <w:r>
         <w:rPr>
           <w:bCs/>
+          <w:sz w:val="28"/>
           <w:vertAlign w:val="superscript"/>
         </w:rPr>
         <w:t>2</w:t>
@@ -754,6 +766,7 @@
       <w:r>
         <w:rPr>
           <w:bCs/>
+          <w:sz w:val="28"/>
         </w:rPr>
         <w:t xml:space="preserve">, </w:t>
       </w:r>
@@ -761,6 +774,7 @@
       <w:r>
         <w:rPr>
           <w:bCs/>
+          <w:sz w:val="28"/>
           <w:lang w:val="en-US"/>
         </w:rPr>
         <w:t>S</w:t>
@@ -768,6 +782,7 @@
       <w:r>
         <w:rPr>
           <w:bCs/>
+          <w:sz w:val="28"/>
           <w:vertAlign w:val="subscript"/>
           <w:lang w:val="en-US"/>
         </w:rPr>
@@ -777,24 +792,21 @@
       <w:r>
         <w:rPr>
           <w:bCs/>
+          <w:sz w:val="28"/>
         </w:rPr>
         <w:t>=6552</w:t>
       </w:r>
       <w:r>
         <w:rPr>
           <w:bCs/>
-        </w:rPr>
-        <w:t xml:space="preserve"> </w:t>
-      </w:r>
-      <w:r>
-        <w:rPr>
-          <w:bCs/>
-        </w:rPr>
-        <w:t>м</w:t>
-      </w:r>
-      <w:r>
-        <w:rPr>
-          <w:bCs/>
+          <w:sz w:val="28"/>
+        </w:rPr>
+        <w:t xml:space="preserve"> м</w:t>
+      </w:r>
+      <w:r>
+        <w:rPr>
+          <w:bCs/>
+          <w:sz w:val="28"/>
           <w:vertAlign w:val="superscript"/>
         </w:rPr>
         <w:t>2</w:t>
@@ -806,6 +818,7 @@
         <w:jc w:val="both"/>
         <w:rPr>
           <w:bCs/>
+          <w:sz w:val="28"/>
         </w:rPr>
       </w:pPr>
     </w:p>
@@ -815,11 +828,13 @@
         <w:jc w:val="both"/>
         <w:rPr>
           <w:bCs/>
-        </w:rPr>
-      </w:pPr>
-      <w:r>
-        <w:rPr>
-          <w:bCs/>
+          <w:sz w:val="28"/>
+        </w:rPr>
+      </w:pPr>
+      <w:r>
+        <w:rPr>
+          <w:bCs/>
+          <w:sz w:val="28"/>
         </w:rPr>
         <w:t>2) Расчет «только данные»</w:t>
       </w:r>
@@ -830,11 +845,13 @@
         <w:jc w:val="both"/>
         <w:rPr>
           <w:bCs/>
-        </w:rPr>
-      </w:pPr>
-      <w:r>
-        <w:rPr>
-          <w:bCs/>
+          <w:sz w:val="28"/>
+        </w:rPr>
+      </w:pPr>
+      <w:r>
+        <w:rPr>
+          <w:bCs/>
+          <w:sz w:val="28"/>
           <w:lang w:val="en-US"/>
         </w:rPr>
         <w:t>ILO</w:t>
@@ -842,6 +859,7 @@
       <w:r>
         <w:rPr>
           <w:bCs/>
+          <w:sz w:val="28"/>
         </w:rPr>
         <w:t>:</w:t>
       </w:r>
@@ -853,29 +871,34 @@
         <w:jc w:val="both"/>
         <w:rPr>
           <w:bCs/>
-        </w:rPr>
-      </w:pPr>
-      <w:r>
-        <w:rPr>
-          <w:bCs/>
+          <w:sz w:val="28"/>
+        </w:rPr>
+      </w:pPr>
+      <w:r>
+        <w:rPr>
+          <w:bCs/>
+          <w:sz w:val="28"/>
         </w:rPr>
         <w:t xml:space="preserve">3276 </w:t>
       </w:r>
       <w:r>
         <w:rPr>
           <w:bCs/>
+          <w:sz w:val="28"/>
         </w:rPr>
         <w:t>/10=</w:t>
       </w:r>
       <w:r>
         <w:rPr>
           <w:bCs/>
+          <w:sz w:val="28"/>
         </w:rPr>
         <w:t>327</w:t>
       </w:r>
       <w:r>
         <w:rPr>
           <w:bCs/>
+          <w:sz w:val="28"/>
         </w:rPr>
         <w:t xml:space="preserve"> человека</w:t>
       </w:r>
@@ -887,35 +910,41 @@
         <w:jc w:val="both"/>
         <w:rPr>
           <w:bCs/>
-        </w:rPr>
-      </w:pPr>
-      <w:r>
-        <w:rPr>
-          <w:bCs/>
+          <w:sz w:val="28"/>
+        </w:rPr>
+      </w:pPr>
+      <w:r>
+        <w:rPr>
+          <w:bCs/>
+          <w:sz w:val="28"/>
         </w:rPr>
         <w:t>327</w:t>
       </w:r>
       <w:r>
         <w:rPr>
           <w:bCs/>
+          <w:sz w:val="28"/>
         </w:rPr>
         <w:t>*2,6=</w:t>
       </w:r>
       <w:r>
         <w:rPr>
           <w:bCs/>
+          <w:sz w:val="28"/>
         </w:rPr>
         <w:t>850</w:t>
       </w:r>
       <w:r>
         <w:rPr>
           <w:bCs/>
+          <w:sz w:val="28"/>
         </w:rPr>
         <w:t xml:space="preserve"> устройств </w:t>
       </w:r>
       <w:r>
         <w:rPr>
           <w:bCs/>
+          <w:sz w:val="28"/>
         </w:rPr>
         <w:t>на этаж</w:t>
       </w:r>
@@ -927,29 +956,33 @@
         <w:jc w:val="both"/>
         <w:rPr>
           <w:bCs/>
-        </w:rPr>
-      </w:pPr>
-      <w:r>
-        <w:rPr>
-          <w:bCs/>
+          <w:sz w:val="28"/>
+        </w:rPr>
+      </w:pPr>
+      <w:r>
+        <w:rPr>
+          <w:bCs/>
+          <w:sz w:val="28"/>
         </w:rPr>
         <w:t>850</w:t>
       </w:r>
       <w:r>
         <w:rPr>
           <w:bCs/>
+          <w:sz w:val="28"/>
         </w:rPr>
         <w:t>/50=</w:t>
       </w:r>
       <w:r>
         <w:rPr>
-          <w:lang w:val="en-US"/>
+          <w:sz w:val="28"/>
         </w:rPr>
         <w:t>17</w:t>
       </w:r>
       <w:r>
         <w:rPr>
           <w:bCs/>
+          <w:sz w:val="28"/>
         </w:rPr>
         <w:t xml:space="preserve"> точек на этаж </w:t>
       </w:r>
@@ -959,11 +992,13 @@
         <w:jc w:val="both"/>
         <w:rPr>
           <w:bCs/>
-        </w:rPr>
-      </w:pPr>
-      <w:r>
-        <w:rPr>
-          <w:bCs/>
+          <w:sz w:val="28"/>
+        </w:rPr>
+      </w:pPr>
+      <w:r>
+        <w:rPr>
+          <w:bCs/>
+          <w:sz w:val="28"/>
         </w:rPr>
         <w:tab/>
         <w:t>По площади покрытия:</w:t>
@@ -974,17 +1009,20 @@
         <w:jc w:val="both"/>
         <w:rPr>
           <w:bCs/>
-        </w:rPr>
-      </w:pPr>
-      <w:r>
-        <w:rPr>
-          <w:bCs/>
+          <w:sz w:val="28"/>
+        </w:rPr>
+      </w:pPr>
+      <w:r>
+        <w:rPr>
+          <w:bCs/>
+          <w:sz w:val="28"/>
         </w:rPr>
         <w:tab/>
       </w:r>
       <w:r>
         <w:rPr>
           <w:bCs/>
+          <w:sz w:val="28"/>
         </w:rPr>
         <w:tab/>
         <w:t xml:space="preserve">Площадь покрытия 1 </w:t>
@@ -992,6 +1030,7 @@
       <w:r>
         <w:rPr>
           <w:bCs/>
+          <w:sz w:val="28"/>
           <w:lang w:val="en-US"/>
         </w:rPr>
         <w:t>AP</w:t>
@@ -999,21 +1038,27 @@
       <w:r>
         <w:rPr>
           <w:bCs/>
+          <w:sz w:val="28"/>
         </w:rPr>
         <w:t xml:space="preserve"> – </w:t>
       </w:r>
       <w:r>
+        <w:rPr>
+          <w:sz w:val="28"/>
+        </w:rPr>
         <w:t xml:space="preserve">465 </w:t>
       </w:r>
       <w:r>
         <w:rPr>
           <w:bCs/>
+          <w:sz w:val="28"/>
         </w:rPr>
         <w:t>м</w:t>
       </w:r>
       <w:r>
         <w:rPr>
           <w:bCs/>
+          <w:sz w:val="28"/>
           <w:vertAlign w:val="superscript"/>
         </w:rPr>
         <w:t>2</w:t>
@@ -1024,41 +1069,48 @@
         <w:jc w:val="both"/>
         <w:rPr>
           <w:bCs/>
-        </w:rPr>
-      </w:pPr>
-      <w:r>
-        <w:rPr>
-          <w:bCs/>
+          <w:sz w:val="28"/>
+        </w:rPr>
+      </w:pPr>
+      <w:r>
+        <w:rPr>
+          <w:bCs/>
+          <w:sz w:val="28"/>
         </w:rPr>
         <w:tab/>
       </w:r>
       <w:r>
         <w:rPr>
           <w:bCs/>
+          <w:sz w:val="28"/>
         </w:rPr>
         <w:tab/>
       </w:r>
       <w:r>
         <w:rPr>
           <w:bCs/>
+          <w:sz w:val="28"/>
         </w:rPr>
         <w:t>3276</w:t>
       </w:r>
       <w:r>
         <w:rPr>
           <w:bCs/>
+          <w:sz w:val="28"/>
         </w:rPr>
         <w:t xml:space="preserve">/465 = </w:t>
       </w:r>
       <w:r>
         <w:rPr>
           <w:bCs/>
+          <w:sz w:val="28"/>
         </w:rPr>
         <w:t>7</w:t>
       </w:r>
       <w:r>
         <w:rPr>
           <w:bCs/>
+          <w:sz w:val="28"/>
         </w:rPr>
         <w:t xml:space="preserve"> точек на этаж</w:t>
       </w:r>
@@ -1068,54 +1120,62 @@
         <w:jc w:val="both"/>
         <w:rPr>
           <w:bCs/>
-        </w:rPr>
-      </w:pPr>
-      <w:r>
-        <w:rPr>
-          <w:bCs/>
-        </w:rPr>
-        <w:tab/>
-      </w:r>
-      <w:r>
-        <w:rPr>
-          <w:bCs/>
-        </w:rPr>
-        <w:t xml:space="preserve">Выберем </w:t>
-      </w:r>
-      <w:r>
-        <w:rPr>
-          <w:bCs/>
-        </w:rPr>
-        <w:t>17</w:t>
-      </w:r>
-      <w:r>
-        <w:rPr>
-          <w:bCs/>
-        </w:rPr>
-        <w:t xml:space="preserve"> точек на этаж</w:t>
-      </w:r>
-    </w:p>
-    <w:p>
-      <w:pPr>
-        <w:jc w:val="both"/>
-        <w:rPr>
-          <w:bCs/>
-        </w:rPr>
-      </w:pPr>
-    </w:p>
-    <w:p>
-      <w:pPr>
-        <w:jc w:val="both"/>
-        <w:rPr>
-          <w:bCs/>
-        </w:rPr>
-      </w:pPr>
-      <w:r>
-        <w:rPr>
-          <w:bCs/>
+          <w:sz w:val="28"/>
+        </w:rPr>
+      </w:pPr>
+      <w:r>
+        <w:rPr>
+          <w:bCs/>
+          <w:sz w:val="28"/>
         </w:rPr>
         <w:lastRenderedPageBreak/>
         <w:tab/>
+      </w:r>
+      <w:r>
+        <w:rPr>
+          <w:bCs/>
+          <w:sz w:val="28"/>
+        </w:rPr>
+        <w:t xml:space="preserve">Выберем </w:t>
+      </w:r>
+      <w:r>
+        <w:rPr>
+          <w:bCs/>
+          <w:sz w:val="28"/>
+        </w:rPr>
+        <w:t>17</w:t>
+      </w:r>
+      <w:r>
+        <w:rPr>
+          <w:bCs/>
+          <w:sz w:val="28"/>
+        </w:rPr>
+        <w:t xml:space="preserve"> точек на этаж</w:t>
+      </w:r>
+    </w:p>
+    <w:p>
+      <w:pPr>
+        <w:jc w:val="both"/>
+        <w:rPr>
+          <w:bCs/>
+          <w:sz w:val="28"/>
+        </w:rPr>
+      </w:pPr>
+    </w:p>
+    <w:p>
+      <w:pPr>
+        <w:jc w:val="both"/>
+        <w:rPr>
+          <w:bCs/>
+          <w:sz w:val="28"/>
+        </w:rPr>
+      </w:pPr>
+      <w:r>
+        <w:rPr>
+          <w:bCs/>
+          <w:sz w:val="28"/>
+        </w:rPr>
+        <w:tab/>
         <w:t>3) Расчет «данные + голос»</w:t>
       </w:r>
     </w:p>
@@ -1125,11 +1185,13 @@
         <w:jc w:val="both"/>
         <w:rPr>
           <w:bCs/>
-        </w:rPr>
-      </w:pPr>
-      <w:r>
-        <w:rPr>
-          <w:bCs/>
+          <w:sz w:val="28"/>
+        </w:rPr>
+      </w:pPr>
+      <w:r>
+        <w:rPr>
+          <w:bCs/>
+          <w:sz w:val="28"/>
           <w:lang w:val="en-US"/>
         </w:rPr>
         <w:t>ILO</w:t>
@@ -1137,6 +1199,7 @@
       <w:r>
         <w:rPr>
           <w:bCs/>
+          <w:sz w:val="28"/>
         </w:rPr>
         <w:t>:</w:t>
       </w:r>
@@ -1148,11 +1211,13 @@
         <w:jc w:val="both"/>
         <w:rPr>
           <w:bCs/>
-        </w:rPr>
-      </w:pPr>
-      <w:r>
-        <w:rPr>
-          <w:bCs/>
+          <w:sz w:val="28"/>
+        </w:rPr>
+      </w:pPr>
+      <w:r>
+        <w:rPr>
+          <w:bCs/>
+          <w:sz w:val="28"/>
         </w:rPr>
         <w:t>3276 /10=327 человека</w:t>
       </w:r>
@@ -1164,11 +1229,13 @@
         <w:jc w:val="both"/>
         <w:rPr>
           <w:bCs/>
-        </w:rPr>
-      </w:pPr>
-      <w:r>
-        <w:rPr>
-          <w:bCs/>
+          <w:sz w:val="28"/>
+        </w:rPr>
+      </w:pPr>
+      <w:r>
+        <w:rPr>
+          <w:bCs/>
+          <w:sz w:val="28"/>
         </w:rPr>
         <w:t>327*2,6=850 устройств на этаж</w:t>
       </w:r>
@@ -1180,20 +1247,26 @@
         <w:jc w:val="both"/>
         <w:rPr>
           <w:bCs/>
-        </w:rPr>
-      </w:pPr>
-      <w:r>
-        <w:rPr>
-          <w:bCs/>
+          <w:sz w:val="28"/>
+        </w:rPr>
+      </w:pPr>
+      <w:r>
+        <w:rPr>
+          <w:bCs/>
+          <w:sz w:val="28"/>
         </w:rPr>
         <w:t>850/50=</w:t>
       </w:r>
       <w:r>
+        <w:rPr>
+          <w:sz w:val="28"/>
+        </w:rPr>
         <w:t>17</w:t>
       </w:r>
       <w:r>
         <w:rPr>
           <w:bCs/>
+          <w:sz w:val="28"/>
         </w:rPr>
         <w:t xml:space="preserve"> точек на этаж </w:t>
       </w:r>
@@ -1203,11 +1276,13 @@
         <w:jc w:val="both"/>
         <w:rPr>
           <w:bCs/>
-        </w:rPr>
-      </w:pPr>
-      <w:r>
-        <w:rPr>
-          <w:bCs/>
+          <w:sz w:val="28"/>
+        </w:rPr>
+      </w:pPr>
+      <w:r>
+        <w:rPr>
+          <w:bCs/>
+          <w:sz w:val="28"/>
         </w:rPr>
         <w:tab/>
         <w:t>По площади покрытия:</w:t>
@@ -1218,17 +1293,20 @@
         <w:jc w:val="both"/>
         <w:rPr>
           <w:bCs/>
-        </w:rPr>
-      </w:pPr>
-      <w:r>
-        <w:rPr>
-          <w:bCs/>
+          <w:sz w:val="28"/>
+        </w:rPr>
+      </w:pPr>
+      <w:r>
+        <w:rPr>
+          <w:bCs/>
+          <w:sz w:val="28"/>
         </w:rPr>
         <w:tab/>
       </w:r>
       <w:r>
         <w:rPr>
           <w:bCs/>
+          <w:sz w:val="28"/>
         </w:rPr>
         <w:tab/>
         <w:t xml:space="preserve">Площадь покрытия 1 </w:t>
@@ -1236,6 +1314,7 @@
       <w:r>
         <w:rPr>
           <w:bCs/>
+          <w:sz w:val="28"/>
           <w:lang w:val="en-US"/>
         </w:rPr>
         <w:t>AP</w:t>
@@ -1243,24 +1322,28 @@
       <w:r>
         <w:rPr>
           <w:bCs/>
+          <w:sz w:val="28"/>
         </w:rPr>
         <w:t xml:space="preserve"> – </w:t>
       </w:r>
       <w:r>
         <w:rPr>
           <w:bCs/>
+          <w:sz w:val="28"/>
         </w:rPr>
         <w:t>270</w:t>
       </w:r>
       <w:r>
         <w:rPr>
           <w:bCs/>
+          <w:sz w:val="28"/>
         </w:rPr>
         <w:t xml:space="preserve"> м</w:t>
       </w:r>
       <w:r>
         <w:rPr>
           <w:bCs/>
+          <w:sz w:val="28"/>
           <w:vertAlign w:val="superscript"/>
         </w:rPr>
         <w:t>2</w:t>
@@ -1271,35 +1354,34 @@
         <w:jc w:val="both"/>
         <w:rPr>
           <w:bCs/>
-        </w:rPr>
-      </w:pPr>
-      <w:r>
-        <w:rPr>
-          <w:bCs/>
+          <w:sz w:val="28"/>
+        </w:rPr>
+      </w:pPr>
+      <w:r>
+        <w:rPr>
+          <w:bCs/>
+          <w:sz w:val="28"/>
         </w:rPr>
         <w:tab/>
       </w:r>
       <w:r>
         <w:rPr>
           <w:bCs/>
+          <w:sz w:val="28"/>
         </w:rPr>
         <w:tab/>
       </w:r>
       <w:r>
         <w:rPr>
           <w:bCs/>
-        </w:rPr>
-        <w:t xml:space="preserve">3276 </w:t>
-      </w:r>
-      <w:r>
-        <w:rPr>
-          <w:bCs/>
-        </w:rPr>
-        <w:t>/270 = 12</w:t>
-      </w:r>
-      <w:r>
-        <w:rPr>
-          <w:bCs/>
+          <w:sz w:val="28"/>
+        </w:rPr>
+        <w:t>3276 /270 = 12</w:t>
+      </w:r>
+      <w:r>
+        <w:rPr>
+          <w:bCs/>
+          <w:sz w:val="28"/>
         </w:rPr>
         <w:t xml:space="preserve"> точек на этаж</w:t>
       </w:r>
@@ -1309,24 +1391,21 @@
         <w:jc w:val="both"/>
         <w:rPr>
           <w:bCs/>
-        </w:rPr>
-      </w:pPr>
-      <w:r>
-        <w:rPr>
-          <w:bCs/>
+          <w:sz w:val="28"/>
+        </w:rPr>
+      </w:pPr>
+      <w:r>
+        <w:rPr>
+          <w:bCs/>
+          <w:sz w:val="28"/>
         </w:rPr>
         <w:tab/>
-        <w:t xml:space="preserve">Выберем </w:t>
-      </w:r>
-      <w:r>
-        <w:rPr>
-          <w:bCs/>
-        </w:rPr>
-        <w:t>17</w:t>
-      </w:r>
-      <w:r>
-        <w:rPr>
-          <w:bCs/>
+        <w:t>Выберем 17</w:t>
+      </w:r>
+      <w:r>
+        <w:rPr>
+          <w:bCs/>
+          <w:sz w:val="28"/>
         </w:rPr>
         <w:t xml:space="preserve"> точек на этаж</w:t>
       </w:r>
@@ -1336,19 +1415,22 @@
         <w:jc w:val="both"/>
         <w:rPr>
           <w:bCs/>
-        </w:rPr>
-      </w:pPr>
-    </w:p>
-    <w:p>
-      <w:pPr>
-        <w:jc w:val="both"/>
-        <w:rPr>
-          <w:bCs/>
-        </w:rPr>
-      </w:pPr>
-      <w:r>
-        <w:rPr>
-          <w:bCs/>
+          <w:sz w:val="28"/>
+        </w:rPr>
+      </w:pPr>
+    </w:p>
+    <w:p>
+      <w:pPr>
+        <w:jc w:val="both"/>
+        <w:rPr>
+          <w:bCs/>
+          <w:sz w:val="28"/>
+        </w:rPr>
+      </w:pPr>
+      <w:r>
+        <w:rPr>
+          <w:bCs/>
+          <w:sz w:val="28"/>
         </w:rPr>
         <w:tab/>
         <w:t xml:space="preserve">4) Расчет «данные + голос + </w:t>
@@ -1357,6 +1439,7 @@
       <w:r>
         <w:rPr>
           <w:bCs/>
+          <w:sz w:val="28"/>
         </w:rPr>
         <w:t>мультикаст</w:t>
       </w:r>
@@ -1364,6 +1447,7 @@
       <w:r>
         <w:rPr>
           <w:bCs/>
+          <w:sz w:val="28"/>
         </w:rPr>
         <w:t>»</w:t>
       </w:r>
@@ -1374,11 +1458,13 @@
         <w:jc w:val="both"/>
         <w:rPr>
           <w:bCs/>
-        </w:rPr>
-      </w:pPr>
-      <w:r>
-        <w:rPr>
-          <w:bCs/>
+          <w:sz w:val="28"/>
+        </w:rPr>
+      </w:pPr>
+      <w:r>
+        <w:rPr>
+          <w:bCs/>
+          <w:sz w:val="28"/>
           <w:lang w:val="en-US"/>
         </w:rPr>
         <w:t>ILO</w:t>
@@ -1386,6 +1472,7 @@
       <w:r>
         <w:rPr>
           <w:bCs/>
+          <w:sz w:val="28"/>
         </w:rPr>
         <w:t>:</w:t>
       </w:r>
@@ -1397,11 +1484,13 @@
         <w:jc w:val="both"/>
         <w:rPr>
           <w:bCs/>
-        </w:rPr>
-      </w:pPr>
-      <w:r>
-        <w:rPr>
-          <w:bCs/>
+          <w:sz w:val="28"/>
+        </w:rPr>
+      </w:pPr>
+      <w:r>
+        <w:rPr>
+          <w:bCs/>
+          <w:sz w:val="28"/>
         </w:rPr>
         <w:t>3276 /10=327 человека</w:t>
       </w:r>
@@ -1413,11 +1502,13 @@
         <w:jc w:val="both"/>
         <w:rPr>
           <w:bCs/>
-        </w:rPr>
-      </w:pPr>
-      <w:r>
-        <w:rPr>
-          <w:bCs/>
+          <w:sz w:val="28"/>
+        </w:rPr>
+      </w:pPr>
+      <w:r>
+        <w:rPr>
+          <w:bCs/>
+          <w:sz w:val="28"/>
         </w:rPr>
         <w:t>327*2,6=850 устройств на этаж</w:t>
       </w:r>
@@ -1429,31 +1520,34 @@
         <w:jc w:val="both"/>
         <w:rPr>
           <w:bCs/>
-        </w:rPr>
-      </w:pPr>
-      <w:r>
-        <w:rPr>
-          <w:bCs/>
-          <w:lang w:val="en-US"/>
+          <w:sz w:val="28"/>
+        </w:rPr>
+      </w:pPr>
+      <w:r>
+        <w:rPr>
+          <w:bCs/>
+          <w:sz w:val="28"/>
         </w:rPr>
         <w:t>850</w:t>
       </w:r>
       <w:r>
         <w:rPr>
           <w:bCs/>
+          <w:sz w:val="28"/>
         </w:rPr>
         <w:t>/44=</w:t>
       </w:r>
       <w:r>
         <w:rPr>
           <w:bCs/>
-          <w:lang w:val="en-US"/>
+          <w:sz w:val="28"/>
         </w:rPr>
         <w:t>19</w:t>
       </w:r>
       <w:r>
         <w:rPr>
           <w:bCs/>
+          <w:sz w:val="28"/>
         </w:rPr>
         <w:t xml:space="preserve"> точек на этаж </w:t>
       </w:r>
@@ -1463,11 +1557,13 @@
         <w:jc w:val="both"/>
         <w:rPr>
           <w:bCs/>
-        </w:rPr>
-      </w:pPr>
-      <w:r>
-        <w:rPr>
-          <w:bCs/>
+          <w:sz w:val="28"/>
+        </w:rPr>
+      </w:pPr>
+      <w:r>
+        <w:rPr>
+          <w:bCs/>
+          <w:sz w:val="28"/>
         </w:rPr>
         <w:tab/>
         <w:t>По площади покрытия:</w:t>
@@ -1478,17 +1574,20 @@
         <w:jc w:val="both"/>
         <w:rPr>
           <w:bCs/>
-        </w:rPr>
-      </w:pPr>
-      <w:r>
-        <w:rPr>
-          <w:bCs/>
+          <w:sz w:val="28"/>
+        </w:rPr>
+      </w:pPr>
+      <w:r>
+        <w:rPr>
+          <w:bCs/>
+          <w:sz w:val="28"/>
         </w:rPr>
         <w:tab/>
       </w:r>
       <w:r>
         <w:rPr>
           <w:bCs/>
+          <w:sz w:val="28"/>
         </w:rPr>
         <w:tab/>
         <w:t xml:space="preserve">Площадь покрытия 1 </w:t>
@@ -1496,6 +1595,7 @@
       <w:r>
         <w:rPr>
           <w:bCs/>
+          <w:sz w:val="28"/>
           <w:lang w:val="en-US"/>
         </w:rPr>
         <w:t>AP</w:t>
@@ -1503,24 +1603,28 @@
       <w:r>
         <w:rPr>
           <w:bCs/>
+          <w:sz w:val="28"/>
         </w:rPr>
         <w:t xml:space="preserve"> – </w:t>
       </w:r>
       <w:r>
         <w:rPr>
           <w:bCs/>
+          <w:sz w:val="28"/>
         </w:rPr>
         <w:t>270</w:t>
       </w:r>
       <w:r>
         <w:rPr>
           <w:bCs/>
+          <w:sz w:val="28"/>
         </w:rPr>
         <w:t xml:space="preserve"> м</w:t>
       </w:r>
       <w:r>
         <w:rPr>
           <w:bCs/>
+          <w:sz w:val="28"/>
           <w:vertAlign w:val="superscript"/>
         </w:rPr>
         <w:t>2</w:t>
@@ -1531,23 +1635,27 @@
         <w:jc w:val="both"/>
         <w:rPr>
           <w:bCs/>
-        </w:rPr>
-      </w:pPr>
-      <w:r>
-        <w:rPr>
-          <w:bCs/>
+          <w:sz w:val="28"/>
+        </w:rPr>
+      </w:pPr>
+      <w:r>
+        <w:rPr>
+          <w:bCs/>
+          <w:sz w:val="28"/>
         </w:rPr>
         <w:tab/>
       </w:r>
       <w:r>
         <w:rPr>
           <w:bCs/>
+          <w:sz w:val="28"/>
         </w:rPr>
         <w:tab/>
       </w:r>
       <w:r>
         <w:rPr>
           <w:bCs/>
+          <w:sz w:val="28"/>
         </w:rPr>
         <w:t>3276 /270 = 12 точек на этаж</w:t>
       </w:r>
@@ -1557,11 +1665,13 @@
         <w:jc w:val="both"/>
         <w:rPr>
           <w:bCs/>
-        </w:rPr>
-      </w:pPr>
-      <w:r>
-        <w:rPr>
-          <w:bCs/>
+          <w:sz w:val="28"/>
+        </w:rPr>
+      </w:pPr>
+      <w:r>
+        <w:rPr>
+          <w:bCs/>
+          <w:sz w:val="28"/>
         </w:rPr>
         <w:tab/>
         <w:t>Выберем 19</w:t>
@@ -1569,6 +1679,7 @@
       <w:r>
         <w:rPr>
           <w:bCs/>
+          <w:sz w:val="28"/>
         </w:rPr>
         <w:t xml:space="preserve"> точек на этаж</w:t>
       </w:r>
@@ -1579,6 +1690,7 @@
         <w:jc w:val="both"/>
         <w:rPr>
           <w:bCs/>
+          <w:sz w:val="28"/>
         </w:rPr>
       </w:pPr>
     </w:p>
@@ -1588,30 +1700,21 @@
         <w:jc w:val="both"/>
         <w:rPr>
           <w:bCs/>
-        </w:rPr>
-      </w:pPr>
-      <w:r>
-        <w:rPr>
-          <w:bCs/>
-        </w:rPr>
-        <w:t>5</w:t>
-      </w:r>
-      <w:r>
-        <w:rPr>
-          <w:bCs/>
-        </w:rPr>
-        <w:t xml:space="preserve">) </w:t>
-      </w:r>
-      <w:r>
-        <w:rPr>
-          <w:bCs/>
-        </w:rPr>
-        <w:t xml:space="preserve">Расчет «данные + голос + </w:t>
+          <w:sz w:val="28"/>
+        </w:rPr>
+      </w:pPr>
+      <w:r>
+        <w:rPr>
+          <w:bCs/>
+          <w:sz w:val="28"/>
+        </w:rPr>
+        <w:t xml:space="preserve">5) Расчет «данные + голос + </w:t>
       </w:r>
       <w:proofErr w:type="spellStart"/>
       <w:r>
         <w:rPr>
           <w:bCs/>
+          <w:sz w:val="28"/>
         </w:rPr>
         <w:t>мультикаст</w:t>
       </w:r>
@@ -1619,18 +1722,21 @@
       <w:r>
         <w:rPr>
           <w:bCs/>
+          <w:sz w:val="28"/>
         </w:rPr>
         <w:t xml:space="preserve"> + </w:t>
       </w:r>
       <w:r>
         <w:rPr>
           <w:bCs/>
+          <w:sz w:val="28"/>
         </w:rPr>
         <w:t>сервисы определения местоположения</w:t>
       </w:r>
       <w:r>
         <w:rPr>
           <w:bCs/>
+          <w:sz w:val="28"/>
         </w:rPr>
         <w:t>»</w:t>
       </w:r>
@@ -1641,11 +1747,13 @@
         <w:jc w:val="both"/>
         <w:rPr>
           <w:bCs/>
-        </w:rPr>
-      </w:pPr>
-      <w:r>
-        <w:rPr>
-          <w:bCs/>
+          <w:sz w:val="28"/>
+        </w:rPr>
+      </w:pPr>
+      <w:r>
+        <w:rPr>
+          <w:bCs/>
+          <w:sz w:val="28"/>
           <w:lang w:val="en-US"/>
         </w:rPr>
         <w:t>ILO</w:t>
@@ -1653,6 +1761,7 @@
       <w:r>
         <w:rPr>
           <w:bCs/>
+          <w:sz w:val="28"/>
         </w:rPr>
         <w:t>:</w:t>
       </w:r>
@@ -1664,11 +1773,13 @@
         <w:jc w:val="both"/>
         <w:rPr>
           <w:bCs/>
-        </w:rPr>
-      </w:pPr>
-      <w:r>
-        <w:rPr>
-          <w:bCs/>
+          <w:sz w:val="28"/>
+        </w:rPr>
+      </w:pPr>
+      <w:r>
+        <w:rPr>
+          <w:bCs/>
+          <w:sz w:val="28"/>
         </w:rPr>
         <w:t>3276 /10=327 человека</w:t>
       </w:r>
@@ -1680,11 +1791,13 @@
         <w:jc w:val="both"/>
         <w:rPr>
           <w:bCs/>
-        </w:rPr>
-      </w:pPr>
-      <w:r>
-        <w:rPr>
-          <w:bCs/>
+          <w:sz w:val="28"/>
+        </w:rPr>
+      </w:pPr>
+      <w:r>
+        <w:rPr>
+          <w:bCs/>
+          <w:sz w:val="28"/>
         </w:rPr>
         <w:t>327*2,6=850 устройств на этаж</w:t>
       </w:r>
@@ -1696,43 +1809,29 @@
         <w:jc w:val="both"/>
         <w:rPr>
           <w:bCs/>
-        </w:rPr>
-      </w:pPr>
-      <w:r>
-        <w:rPr>
-          <w:bCs/>
-        </w:rPr>
-        <w:t>850</w:t>
-      </w:r>
-      <w:r>
-        <w:rPr>
-          <w:bCs/>
-        </w:rPr>
-        <w:t>/44=</w:t>
-      </w:r>
-      <w:r>
-        <w:rPr>
-          <w:bCs/>
-        </w:rPr>
-        <w:t>19</w:t>
-      </w:r>
-      <w:r>
-        <w:rPr>
-          <w:bCs/>
-        </w:rPr>
-        <w:t xml:space="preserve"> точек на этаж </w:t>
-      </w:r>
-    </w:p>
-    <w:p>
-      <w:pPr>
-        <w:jc w:val="both"/>
-        <w:rPr>
-          <w:bCs/>
-        </w:rPr>
-      </w:pPr>
-      <w:r>
-        <w:rPr>
-          <w:bCs/>
+          <w:sz w:val="28"/>
+        </w:rPr>
+      </w:pPr>
+      <w:r>
+        <w:rPr>
+          <w:bCs/>
+          <w:sz w:val="28"/>
+        </w:rPr>
+        <w:t xml:space="preserve">850/44=19 точек на этаж </w:t>
+      </w:r>
+    </w:p>
+    <w:p>
+      <w:pPr>
+        <w:jc w:val="both"/>
+        <w:rPr>
+          <w:bCs/>
+          <w:sz w:val="28"/>
+        </w:rPr>
+      </w:pPr>
+      <w:r>
+        <w:rPr>
+          <w:bCs/>
+          <w:sz w:val="28"/>
         </w:rPr>
         <w:tab/>
         <w:t>По площади покрытия:</w:t>
@@ -1743,29 +1842,34 @@
         <w:jc w:val="both"/>
         <w:rPr>
           <w:bCs/>
-        </w:rPr>
-      </w:pPr>
-      <w:r>
-        <w:rPr>
-          <w:bCs/>
+          <w:sz w:val="28"/>
+        </w:rPr>
+      </w:pPr>
+      <w:r>
+        <w:rPr>
+          <w:bCs/>
+          <w:sz w:val="28"/>
         </w:rPr>
         <w:tab/>
       </w:r>
       <w:r>
         <w:rPr>
           <w:bCs/>
+          <w:sz w:val="28"/>
         </w:rPr>
         <w:tab/>
       </w:r>
       <w:r>
         <w:rPr>
           <w:bCs/>
+          <w:sz w:val="28"/>
         </w:rPr>
         <w:t xml:space="preserve">Площадь покрытия 1 </w:t>
       </w:r>
       <w:r>
         <w:rPr>
           <w:bCs/>
+          <w:sz w:val="28"/>
           <w:lang w:val="en-US"/>
         </w:rPr>
         <w:t>AP</w:t>
@@ -1773,24 +1877,14 @@
       <w:r>
         <w:rPr>
           <w:bCs/>
-        </w:rPr>
-        <w:t xml:space="preserve"> – </w:t>
-      </w:r>
-      <w:r>
-        <w:rPr>
-          <w:bCs/>
-        </w:rPr>
-        <w:t>270</w:t>
-      </w:r>
-      <w:r>
-        <w:rPr>
-          <w:bCs/>
-        </w:rPr>
-        <w:t xml:space="preserve"> м</w:t>
-      </w:r>
-      <w:r>
-        <w:rPr>
-          <w:bCs/>
+          <w:sz w:val="28"/>
+        </w:rPr>
+        <w:t xml:space="preserve"> – 270 м</w:t>
+      </w:r>
+      <w:r>
+        <w:rPr>
+          <w:bCs/>
+          <w:sz w:val="28"/>
           <w:vertAlign w:val="superscript"/>
         </w:rPr>
         <w:t>2</w:t>
@@ -1801,17 +1895,20 @@
         <w:jc w:val="both"/>
         <w:rPr>
           <w:bCs/>
-        </w:rPr>
-      </w:pPr>
-      <w:r>
-        <w:rPr>
-          <w:bCs/>
+          <w:sz w:val="28"/>
+        </w:rPr>
+      </w:pPr>
+      <w:r>
+        <w:rPr>
+          <w:bCs/>
+          <w:sz w:val="28"/>
         </w:rPr>
         <w:tab/>
       </w:r>
       <w:r>
         <w:rPr>
           <w:bCs/>
+          <w:sz w:val="28"/>
         </w:rPr>
         <w:tab/>
         <w:t>3276 /270 = 12 точек на этаж</w:t>
@@ -1822,11 +1919,13 @@
         <w:jc w:val="both"/>
         <w:rPr>
           <w:bCs/>
-        </w:rPr>
-      </w:pPr>
-      <w:r>
-        <w:rPr>
-          <w:bCs/>
+          <w:sz w:val="28"/>
+        </w:rPr>
+      </w:pPr>
+      <w:r>
+        <w:rPr>
+          <w:bCs/>
+          <w:sz w:val="28"/>
         </w:rPr>
         <w:tab/>
         <w:t>Выберем 19</w:t>
@@ -1834,6 +1933,7 @@
       <w:r>
         <w:rPr>
           <w:bCs/>
+          <w:sz w:val="28"/>
         </w:rPr>
         <w:t xml:space="preserve"> точек на этаж</w:t>
       </w:r>
@@ -1846,15 +1946,104 @@
           <w:bCs/>
         </w:rPr>
       </w:pPr>
+      <w:r>
+        <w:rPr>
+          <w:bCs/>
+        </w:rPr>
+        <w:lastRenderedPageBreak/>
+        <w:drawing>
+          <wp:inline distT="0" distB="0" distL="0" distR="0" wp14:anchorId="196D7BCF" wp14:editId="18336B5A">
+            <wp:extent cx="4563112" cy="6220693"/>
+            <wp:effectExtent l="0" t="0" r="8890" b="8890"/>
+            <wp:docPr id="2" name="Рисунок 2"/>
+            <wp:cNvGraphicFramePr>
+              <a:graphicFrameLocks xmlns:a="http://schemas.openxmlformats.org/drawingml/2006/main" noChangeAspect="1"/>
+            </wp:cNvGraphicFramePr>
+            <a:graphic xmlns:a="http://schemas.openxmlformats.org/drawingml/2006/main">
+              <a:graphicData uri="http://schemas.openxmlformats.org/drawingml/2006/picture">
+                <pic:pic xmlns:pic="http://schemas.openxmlformats.org/drawingml/2006/picture">
+                  <pic:nvPicPr>
+                    <pic:cNvPr id="1" name=""/>
+                    <pic:cNvPicPr/>
+                  </pic:nvPicPr>
+                  <pic:blipFill>
+                    <a:blip r:embed="rId7"/>
+                    <a:stretch>
+                      <a:fillRect/>
+                    </a:stretch>
+                  </pic:blipFill>
+                  <pic:spPr>
+                    <a:xfrm>
+                      <a:off x="0" y="0"/>
+                      <a:ext cx="4563112" cy="6220693"/>
+                    </a:xfrm>
+                    <a:prstGeom prst="rect">
+                      <a:avLst/>
+                    </a:prstGeom>
+                  </pic:spPr>
+                </pic:pic>
+              </a:graphicData>
+            </a:graphic>
+          </wp:inline>
+        </w:drawing>
+      </w:r>
+    </w:p>
+    <w:p>
+      <w:pPr>
+        <w:spacing w:after="200"/>
+        <w:rPr>
+          <w:bCs/>
+        </w:rPr>
+      </w:pPr>
+      <w:r>
+        <w:rPr>
+          <w:bCs/>
+        </w:rPr>
+        <w:br w:type="page"/>
+      </w:r>
     </w:p>
     <w:p>
       <w:pPr>
         <w:pStyle w:val="a5"/>
         <w:jc w:val="both"/>
         <w:rPr>
-          <w:bCs/>
-        </w:rPr>
-      </w:pPr>
+          <w:b/>
+          <w:bCs/>
+          <w:sz w:val="28"/>
+          <w:szCs w:val="28"/>
+          <w:lang w:val="en-US"/>
+        </w:rPr>
+      </w:pPr>
+      <w:r>
+        <w:rPr>
+          <w:b/>
+          <w:bCs/>
+          <w:sz w:val="28"/>
+          <w:szCs w:val="28"/>
+        </w:rPr>
+        <w:lastRenderedPageBreak/>
+        <w:t xml:space="preserve">Схема сети </w:t>
+      </w:r>
+      <w:r>
+        <w:rPr>
+          <w:b/>
+          <w:bCs/>
+          <w:sz w:val="28"/>
+          <w:szCs w:val="28"/>
+          <w:lang w:val="en-US"/>
+        </w:rPr>
+        <w:t>L1</w:t>
+      </w:r>
+      <w:r>
+        <w:rPr>
+          <w:b/>
+          <w:bCs/>
+          <w:sz w:val="28"/>
+          <w:szCs w:val="28"/>
+          <w:lang w:val="en-US"/>
+        </w:rPr>
+        <w:t>:</w:t>
+      </w:r>
     </w:p>
     <w:p>
       <w:pPr>
@@ -1862,8 +2051,752 @@
         <w:jc w:val="both"/>
         <w:rPr>
           <w:bCs/>
-        </w:rPr>
-      </w:pPr>
+          <w:sz w:val="28"/>
+          <w:szCs w:val="28"/>
+        </w:rPr>
+      </w:pPr>
+      <w:r>
+        <w:rPr>
+          <w:bCs/>
+          <w:sz w:val="28"/>
+          <w:szCs w:val="28"/>
+        </w:rPr>
+        <w:drawing>
+          <wp:inline distT="0" distB="0" distL="0" distR="0" wp14:anchorId="3E254783" wp14:editId="006985CB">
+            <wp:extent cx="5124450" cy="3105150"/>
+            <wp:effectExtent l="0" t="0" r="0" b="0"/>
+            <wp:docPr id="3" name="Рисунок 3"/>
+            <wp:cNvGraphicFramePr>
+              <a:graphicFrameLocks xmlns:a="http://schemas.openxmlformats.org/drawingml/2006/main" noChangeAspect="1"/>
+            </wp:cNvGraphicFramePr>
+            <a:graphic xmlns:a="http://schemas.openxmlformats.org/drawingml/2006/main">
+              <a:graphicData uri="http://schemas.openxmlformats.org/drawingml/2006/picture">
+                <pic:pic xmlns:pic="http://schemas.openxmlformats.org/drawingml/2006/picture">
+                  <pic:nvPicPr>
+                    <pic:cNvPr id="1" name=""/>
+                    <pic:cNvPicPr/>
+                  </pic:nvPicPr>
+                  <pic:blipFill rotWithShape="1">
+                    <a:blip r:embed="rId8"/>
+                    <a:srcRect l="8659" t="6730" r="5077" b="5510"/>
+                    <a:stretch/>
+                  </pic:blipFill>
+                  <pic:spPr bwMode="auto">
+                    <a:xfrm>
+                      <a:off x="0" y="0"/>
+                      <a:ext cx="5124450" cy="3105150"/>
+                    </a:xfrm>
+                    <a:prstGeom prst="rect">
+                      <a:avLst/>
+                    </a:prstGeom>
+                    <a:ln>
+                      <a:noFill/>
+                    </a:ln>
+                    <a:extLst>
+                      <a:ext uri="{53640926-AAD7-44D8-BBD7-CCE9431645EC}">
+                        <a14:shadowObscured xmlns:a14="http://schemas.microsoft.com/office/drawing/2010/main"/>
+                      </a:ext>
+                    </a:extLst>
+                  </pic:spPr>
+                </pic:pic>
+              </a:graphicData>
+            </a:graphic>
+          </wp:inline>
+        </w:drawing>
+      </w:r>
+    </w:p>
+    <w:p>
+      <w:pPr>
+        <w:pStyle w:val="a5"/>
+        <w:jc w:val="both"/>
+        <w:rPr>
+          <w:bCs/>
+          <w:sz w:val="28"/>
+          <w:szCs w:val="28"/>
+        </w:rPr>
+      </w:pPr>
+    </w:p>
+    <w:p>
+      <w:pPr>
+        <w:pStyle w:val="a5"/>
+        <w:jc w:val="both"/>
+        <w:rPr>
+          <w:bCs/>
+          <w:sz w:val="28"/>
+          <w:szCs w:val="28"/>
+        </w:rPr>
+      </w:pPr>
+      <w:r>
+        <w:rPr>
+          <w:bCs/>
+          <w:sz w:val="28"/>
+          <w:szCs w:val="28"/>
+        </w:rPr>
+        <w:drawing>
+          <wp:inline distT="0" distB="0" distL="0" distR="0" wp14:anchorId="219C44E4" wp14:editId="4D711550">
+            <wp:extent cx="1714500" cy="276225"/>
+            <wp:effectExtent l="0" t="0" r="0" b="0"/>
+            <wp:docPr id="4" name="Рисунок 4"/>
+            <wp:cNvGraphicFramePr>
+              <a:graphicFrameLocks xmlns:a="http://schemas.openxmlformats.org/drawingml/2006/main" noChangeAspect="1"/>
+            </wp:cNvGraphicFramePr>
+            <a:graphic xmlns:a="http://schemas.openxmlformats.org/drawingml/2006/main">
+              <a:graphicData uri="http://schemas.openxmlformats.org/drawingml/2006/picture">
+                <pic:pic xmlns:pic="http://schemas.openxmlformats.org/drawingml/2006/picture">
+                  <pic:nvPicPr>
+                    <pic:cNvPr id="1" name=""/>
+                    <pic:cNvPicPr/>
+                  </pic:nvPicPr>
+                  <pic:blipFill rotWithShape="1">
+                    <a:blip r:embed="rId9"/>
+                    <a:srcRect l="2785" t="30487" r="1391" b="34147"/>
+                    <a:stretch/>
+                  </pic:blipFill>
+                  <pic:spPr bwMode="auto">
+                    <a:xfrm>
+                      <a:off x="0" y="0"/>
+                      <a:ext cx="1800208" cy="290034"/>
+                    </a:xfrm>
+                    <a:prstGeom prst="rect">
+                      <a:avLst/>
+                    </a:prstGeom>
+                    <a:ln>
+                      <a:noFill/>
+                    </a:ln>
+                    <a:extLst>
+                      <a:ext uri="{53640926-AAD7-44D8-BBD7-CCE9431645EC}">
+                        <a14:shadowObscured xmlns:a14="http://schemas.microsoft.com/office/drawing/2010/main"/>
+                      </a:ext>
+                    </a:extLst>
+                  </pic:spPr>
+                </pic:pic>
+              </a:graphicData>
+            </a:graphic>
+          </wp:inline>
+        </w:drawing>
+      </w:r>
+      <w:r>
+        <w:rPr>
+          <w:bCs/>
+          <w:sz w:val="28"/>
+          <w:szCs w:val="28"/>
+          <w:lang w:val="en-US"/>
+        </w:rPr>
+        <w:t xml:space="preserve">- serial </w:t>
+      </w:r>
+      <w:r>
+        <w:rPr>
+          <w:bCs/>
+          <w:sz w:val="28"/>
+          <w:szCs w:val="28"/>
+        </w:rPr>
+        <w:t>кабель</w:t>
+      </w:r>
+    </w:p>
+    <w:p>
+      <w:pPr>
+        <w:pStyle w:val="a5"/>
+        <w:jc w:val="both"/>
+        <w:rPr>
+          <w:bCs/>
+          <w:sz w:val="28"/>
+          <w:szCs w:val="28"/>
+        </w:rPr>
+      </w:pPr>
+    </w:p>
+    <w:p>
+      <w:pPr>
+        <w:pStyle w:val="a5"/>
+        <w:jc w:val="both"/>
+        <w:rPr>
+          <w:bCs/>
+          <w:sz w:val="28"/>
+          <w:szCs w:val="28"/>
+        </w:rPr>
+      </w:pPr>
+      <w:r>
+        <w:rPr>
+          <w:bCs/>
+          <w:sz w:val="28"/>
+          <w:szCs w:val="28"/>
+        </w:rPr>
+        <w:drawing>
+          <wp:inline distT="0" distB="0" distL="0" distR="0" wp14:anchorId="279826FF" wp14:editId="137CA2B0">
+            <wp:extent cx="1676400" cy="128405"/>
+            <wp:effectExtent l="0" t="0" r="0" b="0"/>
+            <wp:docPr id="5" name="Рисунок 5"/>
+            <wp:cNvGraphicFramePr>
+              <a:graphicFrameLocks xmlns:a="http://schemas.openxmlformats.org/drawingml/2006/main" noChangeAspect="1"/>
+            </wp:cNvGraphicFramePr>
+            <a:graphic xmlns:a="http://schemas.openxmlformats.org/drawingml/2006/main">
+              <a:graphicData uri="http://schemas.openxmlformats.org/drawingml/2006/picture">
+                <pic:pic xmlns:pic="http://schemas.openxmlformats.org/drawingml/2006/picture">
+                  <pic:nvPicPr>
+                    <pic:cNvPr id="1" name=""/>
+                    <pic:cNvPicPr/>
+                  </pic:nvPicPr>
+                  <pic:blipFill rotWithShape="1">
+                    <a:blip r:embed="rId10"/>
+                    <a:srcRect t="35087" r="24193" b="33333"/>
+                    <a:stretch/>
+                  </pic:blipFill>
+                  <pic:spPr bwMode="auto">
+                    <a:xfrm>
+                      <a:off x="0" y="0"/>
+                      <a:ext cx="1867826" cy="143067"/>
+                    </a:xfrm>
+                    <a:prstGeom prst="rect">
+                      <a:avLst/>
+                    </a:prstGeom>
+                    <a:ln>
+                      <a:noFill/>
+                    </a:ln>
+                    <a:extLst>
+                      <a:ext uri="{53640926-AAD7-44D8-BBD7-CCE9431645EC}">
+                        <a14:shadowObscured xmlns:a14="http://schemas.microsoft.com/office/drawing/2010/main"/>
+                      </a:ext>
+                    </a:extLst>
+                  </pic:spPr>
+                </pic:pic>
+              </a:graphicData>
+            </a:graphic>
+          </wp:inline>
+        </w:drawing>
+      </w:r>
+      <w:r>
+        <w:rPr>
+          <w:bCs/>
+          <w:sz w:val="28"/>
+          <w:szCs w:val="28"/>
+        </w:rPr>
+        <w:t xml:space="preserve"> - оптический кабель</w:t>
+      </w:r>
+    </w:p>
+    <w:p>
+      <w:pPr>
+        <w:pStyle w:val="a5"/>
+        <w:jc w:val="both"/>
+        <w:rPr>
+          <w:bCs/>
+          <w:sz w:val="28"/>
+          <w:szCs w:val="28"/>
+        </w:rPr>
+      </w:pPr>
+      <w:r>
+        <w:rPr>
+          <w:bCs/>
+          <w:sz w:val="28"/>
+          <w:szCs w:val="28"/>
+        </w:rPr>
+        <w:drawing>
+          <wp:inline distT="0" distB="0" distL="0" distR="0" wp14:anchorId="30505C93" wp14:editId="1C4F3E48">
+            <wp:extent cx="1580483" cy="49530"/>
+            <wp:effectExtent l="0" t="0" r="0" b="0"/>
+            <wp:docPr id="6" name="Рисунок 6"/>
+            <wp:cNvGraphicFramePr>
+              <a:graphicFrameLocks xmlns:a="http://schemas.openxmlformats.org/drawingml/2006/main" noChangeAspect="1"/>
+            </wp:cNvGraphicFramePr>
+            <a:graphic xmlns:a="http://schemas.openxmlformats.org/drawingml/2006/main">
+              <a:graphicData uri="http://schemas.openxmlformats.org/drawingml/2006/picture">
+                <pic:pic xmlns:pic="http://schemas.openxmlformats.org/drawingml/2006/picture">
+                  <pic:nvPicPr>
+                    <pic:cNvPr id="1" name=""/>
+                    <pic:cNvPicPr/>
+                  </pic:nvPicPr>
+                  <pic:blipFill>
+                    <a:blip r:embed="rId11"/>
+                    <a:stretch>
+                      <a:fillRect/>
+                    </a:stretch>
+                  </pic:blipFill>
+                  <pic:spPr>
+                    <a:xfrm>
+                      <a:off x="0" y="0"/>
+                      <a:ext cx="4998069" cy="156632"/>
+                    </a:xfrm>
+                    <a:prstGeom prst="rect">
+                      <a:avLst/>
+                    </a:prstGeom>
+                  </pic:spPr>
+                </pic:pic>
+              </a:graphicData>
+            </a:graphic>
+          </wp:inline>
+        </w:drawing>
+      </w:r>
+      <w:r>
+        <w:rPr>
+          <w:bCs/>
+          <w:sz w:val="28"/>
+          <w:szCs w:val="28"/>
+        </w:rPr>
+        <w:t xml:space="preserve"> - медный кабель</w:t>
+      </w:r>
+    </w:p>
+    <w:p>
+      <w:pPr>
+        <w:pStyle w:val="a5"/>
+        <w:jc w:val="both"/>
+        <w:rPr>
+          <w:bCs/>
+          <w:sz w:val="28"/>
+          <w:szCs w:val="28"/>
+        </w:rPr>
+      </w:pPr>
+    </w:p>
+    <w:p>
+      <w:pPr>
+        <w:pStyle w:val="a5"/>
+        <w:jc w:val="both"/>
+        <w:rPr>
+          <w:bCs/>
+          <w:sz w:val="28"/>
+          <w:szCs w:val="28"/>
+          <w:lang w:val="en-US"/>
+        </w:rPr>
+      </w:pPr>
+      <w:r>
+        <w:rPr>
+          <w:bCs/>
+          <w:sz w:val="28"/>
+          <w:szCs w:val="28"/>
+        </w:rPr>
+        <w:t>ТД</w:t>
+      </w:r>
+      <w:r>
+        <w:rPr>
+          <w:bCs/>
+          <w:sz w:val="28"/>
+          <w:szCs w:val="28"/>
+          <w:lang w:val="en-US"/>
+        </w:rPr>
+        <w:t xml:space="preserve"> – </w:t>
+      </w:r>
+      <w:r>
+        <w:rPr>
+          <w:bCs/>
+          <w:sz w:val="28"/>
+          <w:szCs w:val="28"/>
+          <w:lang w:val="en-US"/>
+        </w:rPr>
+        <w:t xml:space="preserve">Cisco </w:t>
+      </w:r>
+      <w:proofErr w:type="spellStart"/>
+      <w:r>
+        <w:rPr>
+          <w:bCs/>
+          <w:sz w:val="28"/>
+          <w:szCs w:val="28"/>
+          <w:lang w:val="en-US"/>
+        </w:rPr>
+        <w:t>Aironet</w:t>
+      </w:r>
+      <w:proofErr w:type="spellEnd"/>
+      <w:r>
+        <w:rPr>
+          <w:bCs/>
+          <w:sz w:val="28"/>
+          <w:szCs w:val="28"/>
+          <w:lang w:val="en-US"/>
+        </w:rPr>
+        <w:t xml:space="preserve"> 3800e AP</w:t>
+      </w:r>
+    </w:p>
+    <w:p>
+      <w:pPr>
+        <w:pStyle w:val="a5"/>
+        <w:jc w:val="both"/>
+        <w:rPr>
+          <w:bCs/>
+          <w:sz w:val="28"/>
+          <w:szCs w:val="28"/>
+          <w:lang w:val="en-US"/>
+        </w:rPr>
+      </w:pPr>
+      <w:r>
+        <w:rPr>
+          <w:bCs/>
+          <w:sz w:val="28"/>
+          <w:szCs w:val="28"/>
+        </w:rPr>
+        <w:t>Коммутаторы</w:t>
+      </w:r>
+      <w:r>
+        <w:rPr>
+          <w:bCs/>
+          <w:sz w:val="28"/>
+          <w:szCs w:val="28"/>
+          <w:lang w:val="en-US"/>
+        </w:rPr>
+        <w:t xml:space="preserve"> – </w:t>
+      </w:r>
+      <w:r>
+        <w:rPr>
+          <w:bCs/>
+          <w:sz w:val="28"/>
+          <w:szCs w:val="28"/>
+          <w:lang w:val="en-US"/>
+        </w:rPr>
+        <w:t xml:space="preserve">Cisco </w:t>
+      </w:r>
+      <w:r>
+        <w:rPr>
+          <w:bCs/>
+          <w:sz w:val="28"/>
+          <w:szCs w:val="28"/>
+          <w:lang w:val="en-US"/>
+        </w:rPr>
+        <w:t xml:space="preserve">SG350X-12PMV </w:t>
+      </w:r>
+    </w:p>
+    <w:p>
+      <w:pPr>
+        <w:pStyle w:val="a5"/>
+        <w:jc w:val="both"/>
+        <w:rPr>
+          <w:bCs/>
+          <w:sz w:val="28"/>
+          <w:szCs w:val="28"/>
+          <w:lang w:val="en-US"/>
+        </w:rPr>
+      </w:pPr>
+      <w:r>
+        <w:rPr>
+          <w:bCs/>
+          <w:sz w:val="28"/>
+          <w:szCs w:val="28"/>
+        </w:rPr>
+        <w:t>Роутер</w:t>
+      </w:r>
+      <w:r>
+        <w:rPr>
+          <w:bCs/>
+          <w:sz w:val="28"/>
+          <w:szCs w:val="28"/>
+          <w:lang w:val="en-US"/>
+        </w:rPr>
+        <w:t xml:space="preserve"> -</w:t>
+      </w:r>
+      <w:r>
+        <w:rPr>
+          <w:bCs/>
+          <w:sz w:val="28"/>
+          <w:szCs w:val="28"/>
+          <w:lang w:val="en-US"/>
+        </w:rPr>
+        <w:t xml:space="preserve"> </w:t>
+      </w:r>
+      <w:r>
+        <w:rPr>
+          <w:bCs/>
+          <w:sz w:val="28"/>
+          <w:szCs w:val="28"/>
+          <w:lang w:val="en-US"/>
+        </w:rPr>
+        <w:t>Cisco</w:t>
+      </w:r>
+      <w:r>
+        <w:rPr>
+          <w:bCs/>
+          <w:sz w:val="28"/>
+          <w:szCs w:val="28"/>
+          <w:lang w:val="en-US"/>
+        </w:rPr>
+        <w:t xml:space="preserve"> </w:t>
+      </w:r>
+      <w:r>
+        <w:rPr>
+          <w:bCs/>
+          <w:sz w:val="28"/>
+          <w:szCs w:val="28"/>
+          <w:lang w:val="en-US"/>
+        </w:rPr>
+        <w:t>Catalyst 8500</w:t>
+      </w:r>
+    </w:p>
+    <w:p>
+      <w:pPr>
+        <w:pStyle w:val="a5"/>
+        <w:jc w:val="both"/>
+        <w:rPr>
+          <w:bCs/>
+          <w:sz w:val="28"/>
+          <w:szCs w:val="28"/>
+        </w:rPr>
+      </w:pPr>
+      <w:r>
+        <w:rPr>
+          <w:bCs/>
+          <w:sz w:val="28"/>
+          <w:szCs w:val="28"/>
+        </w:rPr>
+        <w:t xml:space="preserve">КБС - Cisco </w:t>
+      </w:r>
+      <w:proofErr w:type="spellStart"/>
+      <w:r>
+        <w:rPr>
+          <w:bCs/>
+          <w:sz w:val="28"/>
+          <w:szCs w:val="28"/>
+        </w:rPr>
+        <w:t>Catalyst</w:t>
+      </w:r>
+      <w:proofErr w:type="spellEnd"/>
+      <w:r>
+        <w:rPr>
+          <w:bCs/>
+          <w:sz w:val="28"/>
+          <w:szCs w:val="28"/>
+        </w:rPr>
+        <w:t xml:space="preserve"> 9800-L</w:t>
+      </w:r>
+    </w:p>
+    <w:p>
+      <w:pPr>
+        <w:pStyle w:val="a5"/>
+        <w:jc w:val="both"/>
+        <w:rPr>
+          <w:bCs/>
+          <w:sz w:val="28"/>
+          <w:szCs w:val="28"/>
+        </w:rPr>
+      </w:pPr>
+    </w:p>
+    <w:p>
+      <w:pPr>
+        <w:pStyle w:val="a5"/>
+        <w:jc w:val="both"/>
+        <w:rPr>
+          <w:b/>
+          <w:bCs/>
+          <w:sz w:val="28"/>
+          <w:szCs w:val="28"/>
+          <w:lang w:val="en-US"/>
+        </w:rPr>
+      </w:pPr>
+      <w:r>
+        <w:rPr>
+          <w:b/>
+          <w:bCs/>
+          <w:sz w:val="28"/>
+          <w:szCs w:val="28"/>
+        </w:rPr>
+        <w:t xml:space="preserve">Схема сети </w:t>
+      </w:r>
+      <w:r>
+        <w:rPr>
+          <w:b/>
+          <w:bCs/>
+          <w:sz w:val="28"/>
+          <w:szCs w:val="28"/>
+          <w:lang w:val="en-US"/>
+        </w:rPr>
+        <w:t>L2</w:t>
+      </w:r>
+      <w:r>
+        <w:rPr>
+          <w:b/>
+          <w:bCs/>
+          <w:sz w:val="28"/>
+          <w:szCs w:val="28"/>
+          <w:lang w:val="en-US"/>
+        </w:rPr>
+        <w:t>:</w:t>
+      </w:r>
+    </w:p>
+    <w:p>
+      <w:pPr>
+        <w:pStyle w:val="a5"/>
+        <w:jc w:val="both"/>
+        <w:rPr>
+          <w:bCs/>
+          <w:sz w:val="28"/>
+        </w:rPr>
+      </w:pPr>
+    </w:p>
+    <w:p>
+      <w:pPr>
+        <w:pStyle w:val="a5"/>
+        <w:jc w:val="both"/>
+        <w:rPr>
+          <w:bCs/>
+          <w:sz w:val="28"/>
+        </w:rPr>
+      </w:pPr>
+      <w:r>
+        <w:rPr>
+          <w:bCs/>
+          <w:sz w:val="28"/>
+        </w:rPr>
+        <w:drawing>
+          <wp:inline distT="0" distB="0" distL="0" distR="0" wp14:anchorId="0DA3E67A" wp14:editId="63484464">
+            <wp:extent cx="5057775" cy="1800225"/>
+            <wp:effectExtent l="0" t="0" r="0" b="0"/>
+            <wp:docPr id="7" name="Рисунок 7"/>
+            <wp:cNvGraphicFramePr>
+              <a:graphicFrameLocks xmlns:a="http://schemas.openxmlformats.org/drawingml/2006/main" noChangeAspect="1"/>
+            </wp:cNvGraphicFramePr>
+            <a:graphic xmlns:a="http://schemas.openxmlformats.org/drawingml/2006/main">
+              <a:graphicData uri="http://schemas.openxmlformats.org/drawingml/2006/picture">
+                <pic:pic xmlns:pic="http://schemas.openxmlformats.org/drawingml/2006/picture">
+                  <pic:nvPicPr>
+                    <pic:cNvPr id="1" name=""/>
+                    <pic:cNvPicPr/>
+                  </pic:nvPicPr>
+                  <pic:blipFill rotWithShape="1">
+                    <a:blip r:embed="rId12"/>
+                    <a:srcRect l="3528" t="10292" r="11331" b="8661"/>
+                    <a:stretch/>
+                  </pic:blipFill>
+                  <pic:spPr bwMode="auto">
+                    <a:xfrm>
+                      <a:off x="0" y="0"/>
+                      <a:ext cx="5057775" cy="1800225"/>
+                    </a:xfrm>
+                    <a:prstGeom prst="rect">
+                      <a:avLst/>
+                    </a:prstGeom>
+                    <a:ln>
+                      <a:noFill/>
+                    </a:ln>
+                    <a:extLst>
+                      <a:ext uri="{53640926-AAD7-44D8-BBD7-CCE9431645EC}">
+                        <a14:shadowObscured xmlns:a14="http://schemas.microsoft.com/office/drawing/2010/main"/>
+                      </a:ext>
+                    </a:extLst>
+                  </pic:spPr>
+                </pic:pic>
+              </a:graphicData>
+            </a:graphic>
+          </wp:inline>
+        </w:drawing>
+      </w:r>
+    </w:p>
+    <w:p>
+      <w:pPr>
+        <w:spacing w:after="200"/>
+        <w:rPr>
+          <w:bCs/>
+          <w:sz w:val="28"/>
+        </w:rPr>
+      </w:pPr>
+      <w:r>
+        <w:rPr>
+          <w:bCs/>
+          <w:sz w:val="28"/>
+        </w:rPr>
+        <w:br w:type="page"/>
+      </w:r>
+    </w:p>
+    <w:p>
+      <w:pPr>
+        <w:pStyle w:val="a5"/>
+        <w:jc w:val="both"/>
+        <w:rPr>
+          <w:bCs/>
+          <w:sz w:val="28"/>
+        </w:rPr>
+      </w:pPr>
+      <w:r>
+        <w:rPr>
+          <w:b/>
+          <w:bCs/>
+          <w:sz w:val="28"/>
+          <w:szCs w:val="28"/>
+        </w:rPr>
+        <w:lastRenderedPageBreak/>
+        <w:t xml:space="preserve">Схема сети </w:t>
+      </w:r>
+      <w:r>
+        <w:rPr>
+          <w:b/>
+          <w:bCs/>
+          <w:sz w:val="28"/>
+          <w:szCs w:val="28"/>
+          <w:lang w:val="en-US"/>
+        </w:rPr>
+        <w:t>L</w:t>
+      </w:r>
+      <w:r>
+        <w:rPr>
+          <w:b/>
+          <w:bCs/>
+          <w:sz w:val="28"/>
+          <w:szCs w:val="28"/>
+          <w:lang w:val="en-US"/>
+        </w:rPr>
+        <w:t>3</w:t>
+      </w:r>
+      <w:r>
+        <w:rPr>
+          <w:b/>
+          <w:bCs/>
+          <w:sz w:val="28"/>
+          <w:szCs w:val="28"/>
+          <w:lang w:val="en-US"/>
+        </w:rPr>
+        <w:t>:</w:t>
+      </w:r>
+      <w:bookmarkStart w:id="0" w:name="_GoBack"/>
+      <w:bookmarkEnd w:id="0"/>
+    </w:p>
+    <w:p>
+      <w:pPr>
+        <w:pStyle w:val="a5"/>
+        <w:jc w:val="both"/>
+        <w:rPr>
+          <w:bCs/>
+          <w:sz w:val="28"/>
+        </w:rPr>
+      </w:pPr>
+      <w:r>
+        <w:rPr>
+          <w:bCs/>
+          <w:sz w:val="28"/>
+        </w:rPr>
+        <w:drawing>
+          <wp:inline distT="0" distB="0" distL="0" distR="0" wp14:anchorId="1F4C6D9E" wp14:editId="785135F8">
+            <wp:extent cx="5549900" cy="2057400"/>
+            <wp:effectExtent l="0" t="0" r="0" b="0"/>
+            <wp:docPr id="8" name="Рисунок 8"/>
+            <wp:cNvGraphicFramePr>
+              <a:graphicFrameLocks xmlns:a="http://schemas.openxmlformats.org/drawingml/2006/main" noChangeAspect="1"/>
+            </wp:cNvGraphicFramePr>
+            <a:graphic xmlns:a="http://schemas.openxmlformats.org/drawingml/2006/main">
+              <a:graphicData uri="http://schemas.openxmlformats.org/drawingml/2006/picture">
+                <pic:pic xmlns:pic="http://schemas.openxmlformats.org/drawingml/2006/picture">
+                  <pic:nvPicPr>
+                    <pic:cNvPr id="1" name=""/>
+                    <pic:cNvPicPr/>
+                  </pic:nvPicPr>
+                  <pic:blipFill rotWithShape="1">
+                    <a:blip r:embed="rId13"/>
+                    <a:srcRect l="3367" t="7254" r="3208" b="5696"/>
+                    <a:stretch/>
+                  </pic:blipFill>
+                  <pic:spPr bwMode="auto">
+                    <a:xfrm>
+                      <a:off x="0" y="0"/>
+                      <a:ext cx="5549900" cy="2057400"/>
+                    </a:xfrm>
+                    <a:prstGeom prst="rect">
+                      <a:avLst/>
+                    </a:prstGeom>
+                    <a:ln>
+                      <a:noFill/>
+                    </a:ln>
+                    <a:extLst>
+                      <a:ext uri="{53640926-AAD7-44D8-BBD7-CCE9431645EC}">
+                        <a14:shadowObscured xmlns:a14="http://schemas.microsoft.com/office/drawing/2010/main"/>
+                      </a:ext>
+                    </a:extLst>
+                  </pic:spPr>
+                </pic:pic>
+              </a:graphicData>
+            </a:graphic>
+          </wp:inline>
+        </w:drawing>
+      </w:r>
     </w:p>
     <w:sectPr>
       <w:pgSz w:w="11906" w:h="16838"/>
@@ -3859,9 +4792,54 @@
       <w:szCs w:val="32"/>
     </w:rPr>
   </w:style>
+  <w:style w:type="paragraph" w:styleId="3">
+    <w:name w:val="heading 3"/>
+    <w:basedOn w:val="a"/>
+    <w:next w:val="a"/>
+    <w:link w:val="30"/>
+    <w:uiPriority w:val="9"/>
+    <w:semiHidden/>
+    <w:unhideWhenUsed/>
+    <w:qFormat/>
+    <w:rsid w:val="008B0491"/>
+    <w:pPr>
+      <w:keepNext/>
+      <w:keepLines/>
+      <w:spacing w:before="40"/>
+      <w:outlineLvl w:val="2"/>
+    </w:pPr>
+    <w:rPr>
+      <w:rFonts w:asciiTheme="majorHAnsi" w:eastAsiaTheme="majorEastAsia" w:hAnsiTheme="majorHAnsi" w:cstheme="majorBidi"/>
+      <w:color w:val="243F60" w:themeColor="accent1" w:themeShade="7F"/>
+    </w:rPr>
+  </w:style>
+  <w:style w:type="paragraph" w:styleId="4">
+    <w:name w:val="heading 4"/>
+    <w:basedOn w:val="a"/>
+    <w:next w:val="a"/>
+    <w:link w:val="40"/>
+    <w:uiPriority w:val="9"/>
+    <w:semiHidden/>
+    <w:unhideWhenUsed/>
+    <w:qFormat/>
+    <w:rsid w:val="000C0E7B"/>
+    <w:pPr>
+      <w:keepNext/>
+      <w:keepLines/>
+      <w:spacing w:before="40"/>
+      <w:outlineLvl w:val="3"/>
+    </w:pPr>
+    <w:rPr>
+      <w:rFonts w:asciiTheme="majorHAnsi" w:eastAsiaTheme="majorEastAsia" w:hAnsiTheme="majorHAnsi" w:cstheme="majorBidi"/>
+      <w:i/>
+      <w:iCs/>
+      <w:color w:val="365F91" w:themeColor="accent1" w:themeShade="BF"/>
+    </w:rPr>
+  </w:style>
   <w:style w:type="character" w:default="1" w:styleId="a0">
     <w:name w:val="Default Paragraph Font"/>
     <w:uiPriority w:val="1"/>
+    <w:semiHidden/>
     <w:unhideWhenUsed/>
   </w:style>
   <w:style w:type="table" w:default="1" w:styleId="a1">
@@ -3983,6 +4961,38 @@
     <w:rsid w:val="004C1310"/>
     <w:rPr>
       <w:color w:val="808080"/>
+    </w:rPr>
+  </w:style>
+  <w:style w:type="character" w:customStyle="1" w:styleId="40">
+    <w:name w:val="Заголовок 4 Знак"/>
+    <w:basedOn w:val="a0"/>
+    <w:link w:val="4"/>
+    <w:uiPriority w:val="9"/>
+    <w:semiHidden/>
+    <w:rsid w:val="000C0E7B"/>
+    <w:rPr>
+      <w:rFonts w:asciiTheme="majorHAnsi" w:eastAsiaTheme="majorEastAsia" w:hAnsiTheme="majorHAnsi" w:cstheme="majorBidi"/>
+      <w:i/>
+      <w:iCs/>
+      <w:color w:val="365F91" w:themeColor="accent1" w:themeShade="BF"/>
+      <w:sz w:val="24"/>
+      <w:szCs w:val="24"/>
+      <w:lang w:eastAsia="ru-RU"/>
+    </w:rPr>
+  </w:style>
+  <w:style w:type="character" w:customStyle="1" w:styleId="30">
+    <w:name w:val="Заголовок 3 Знак"/>
+    <w:basedOn w:val="a0"/>
+    <w:link w:val="3"/>
+    <w:uiPriority w:val="9"/>
+    <w:semiHidden/>
+    <w:rsid w:val="008B0491"/>
+    <w:rPr>
+      <w:rFonts w:asciiTheme="majorHAnsi" w:eastAsiaTheme="majorEastAsia" w:hAnsiTheme="majorHAnsi" w:cstheme="majorBidi"/>
+      <w:color w:val="243F60" w:themeColor="accent1" w:themeShade="7F"/>
+      <w:sz w:val="24"/>
+      <w:szCs w:val="24"/>
+      <w:lang w:eastAsia="ru-RU"/>
     </w:rPr>
   </w:style>
 </w:styles>
@@ -4276,7 +5286,7 @@
 </file>
 
 <file path=customXml/itemProps1.xml><?xml version="1.0" encoding="utf-8"?>
-<ds:datastoreItem xmlns:ds="http://schemas.openxmlformats.org/officeDocument/2006/customXml" ds:itemID="{62697563-5A20-4B19-8084-BBFB14134FE1}">
+<ds:datastoreItem xmlns:ds="http://schemas.openxmlformats.org/officeDocument/2006/customXml" ds:itemID="{7E69B9C1-F491-48F0-AC39-9CA2E450085A}">
   <ds:schemaRefs>
     <ds:schemaRef ds:uri="http://schemas.openxmlformats.org/officeDocument/2006/bibliography"/>
   </ds:schemaRefs>

</xml_diff>